<commit_message>
Requirement doc uploaded for D02
</commit_message>
<xml_diff>
--- a/reports/Student #5/05 - Requirements - Student #5.docx
+++ b/reports/Student #5/05 - Requirements - Student #5.docx
@@ -415,6 +415,7 @@
               <w:sdtPr>
                 <w:rPr>
                   <w:rFonts w:asciiTheme="majorHAnsi" w:hAnsiTheme="majorHAnsi" w:cstheme="majorHAnsi"/>
+                  <w:lang w:val="es-ES"/>
                 </w:rPr>
                 <w:tag w:val="Student2"/>
                 <w:id w:val="2044784553"/>
@@ -428,38 +429,35 @@
                 <w:r>
                   <w:rPr>
                     <w:rFonts w:asciiTheme="majorHAnsi" w:hAnsiTheme="majorHAnsi" w:cstheme="majorHAnsi"/>
+                    <w:lang w:val="es-ES"/>
                   </w:rPr>
                   <w:t xml:space="preserve"> </w:t>
                 </w:r>
                 <w:r>
                   <w:rPr>
                     <w:rFonts w:asciiTheme="majorHAnsi" w:hAnsiTheme="majorHAnsi" w:cstheme="majorHAnsi"/>
+                    <w:lang w:val="es-ES"/>
                   </w:rPr>
                   <w:t>Rodríguez Durán</w:t>
                 </w:r>
                 <w:r>
                   <w:rPr>
                     <w:rFonts w:asciiTheme="majorHAnsi" w:hAnsiTheme="majorHAnsi" w:cstheme="majorHAnsi"/>
+                    <w:lang w:val="es-ES"/>
                   </w:rPr>
                   <w:t xml:space="preserve">, </w:t>
                 </w:r>
                 <w:r>
                   <w:rPr>
                     <w:rFonts w:asciiTheme="majorHAnsi" w:hAnsiTheme="majorHAnsi" w:cstheme="majorHAnsi"/>
+                    <w:lang w:val="es-ES"/>
                   </w:rPr>
-                  <w:t xml:space="preserve">José </w:t>
+                  <w:t>José Ángel</w:t>
                 </w:r>
-                <w:proofErr w:type="spellStart"/>
                 <w:r>
                   <w:rPr>
                     <w:rFonts w:asciiTheme="majorHAnsi" w:hAnsiTheme="majorHAnsi" w:cstheme="majorHAnsi"/>
-                  </w:rPr>
-                  <w:t>Ángel</w:t>
-                </w:r>
-                <w:proofErr w:type="spellEnd"/>
-                <w:r>
-                  <w:rPr>
-                    <w:rFonts w:asciiTheme="majorHAnsi" w:hAnsiTheme="majorHAnsi" w:cstheme="majorHAnsi"/>
+                    <w:lang w:val="es-ES"/>
                   </w:rPr>
                   <w:t xml:space="preserve">  </w:t>
                 </w:r>
@@ -1317,7 +1315,13 @@
         </w:sdtPr>
         <w:sdtContent>
           <w:r>
-            <w:t xml:space="preserve">    </w:t>
+            <w:t xml:space="preserve"> </w:t>
+          </w:r>
+          <w:r>
+            <w:t xml:space="preserve"> X</w:t>
+          </w:r>
+          <w:r>
+            <w:t xml:space="preserve">  </w:t>
           </w:r>
         </w:sdtContent>
       </w:sdt>
@@ -1478,7 +1482,13 @@
         </w:sdtPr>
         <w:sdtContent>
           <w:r>
-            <w:t xml:space="preserve">    </w:t>
+            <w:t xml:space="preserve">  </w:t>
+          </w:r>
+          <w:r>
+            <w:t>X</w:t>
+          </w:r>
+          <w:r>
+            <w:t xml:space="preserve">  </w:t>
           </w:r>
         </w:sdtContent>
       </w:sdt>
@@ -1619,7 +1629,13 @@
         </w:sdtPr>
         <w:sdtContent>
           <w:r>
-            <w:t xml:space="preserve">    </w:t>
+            <w:t xml:space="preserve">  </w:t>
+          </w:r>
+          <w:r>
+            <w:t>X</w:t>
+          </w:r>
+          <w:r>
+            <w:t xml:space="preserve">  </w:t>
           </w:r>
         </w:sdtContent>
       </w:sdt>
@@ -1852,7 +1868,13 @@
         </w:sdtPr>
         <w:sdtContent>
           <w:r>
-            <w:t xml:space="preserve">    </w:t>
+            <w:t xml:space="preserve"> </w:t>
+          </w:r>
+          <w:r>
+            <w:t xml:space="preserve"> X</w:t>
+          </w:r>
+          <w:r>
+            <w:t xml:space="preserve">   </w:t>
           </w:r>
         </w:sdtContent>
       </w:sdt>
@@ -1903,7 +1925,10 @@
         </w:sdtPr>
         <w:sdtContent>
           <w:r>
-            <w:t xml:space="preserve">    </w:t>
+            <w:t xml:space="preserve">  X</w:t>
+          </w:r>
+          <w:r>
+            <w:t xml:space="preserve">   </w:t>
           </w:r>
         </w:sdtContent>
       </w:sdt>
@@ -9101,6 +9126,7 @@
     <w:rsidRoot w:val="004D7778"/>
     <w:rsid w:val="00061CE8"/>
     <w:rsid w:val="000B367C"/>
+    <w:rsid w:val="000B5F3E"/>
     <w:rsid w:val="001221F0"/>
     <w:rsid w:val="001353C4"/>
     <w:rsid w:val="001476FF"/>
@@ -9116,8 +9142,10 @@
     <w:rsid w:val="00635F6F"/>
     <w:rsid w:val="007C55A8"/>
     <w:rsid w:val="00836298"/>
+    <w:rsid w:val="0084327B"/>
     <w:rsid w:val="00891CFB"/>
     <w:rsid w:val="008D6165"/>
+    <w:rsid w:val="008E4797"/>
     <w:rsid w:val="008F5114"/>
     <w:rsid w:val="00953D97"/>
     <w:rsid w:val="00966054"/>
@@ -9139,6 +9167,7 @@
     <w:rsid w:val="00ED34A4"/>
     <w:rsid w:val="00F36204"/>
     <w:rsid w:val="00F64E54"/>
+    <w:rsid w:val="00F92620"/>
     <w:rsid w:val="00FA7306"/>
     <w:rsid w:val="00FC0096"/>
     <w:rsid w:val="00FC6CD0"/>

</xml_diff>